<commit_message>
assignment 2 deadline extended
</commit_message>
<xml_diff>
--- a/public/files/MBAS 821 Assignment 2.docx
+++ b/public/files/MBAS 821 Assignment 2.docx
@@ -16,39 +16,15 @@
           <w:sz w:val="24"/>
           <w:szCs w:val="24"/>
         </w:rPr>
-        <w:t xml:space="preserve">MBAS 821 Assignment </w:t>
-      </w:r>
-      <w:r>
-        <w:rPr>
-          <w:rFonts w:ascii="Times New Roman" w:hAnsi="Times New Roman" w:cs="Times New Roman"/>
-          <w:sz w:val="24"/>
-          <w:szCs w:val="24"/>
-        </w:rPr>
-        <w:t>2</w:t>
-      </w:r>
-      <w:r>
-        <w:rPr>
-          <w:rFonts w:ascii="Times New Roman" w:hAnsi="Times New Roman" w:cs="Times New Roman"/>
-          <w:sz w:val="24"/>
-          <w:szCs w:val="24"/>
-        </w:rPr>
-        <w:t xml:space="preserve"> (Due on August </w:t>
-      </w:r>
-      <w:r>
-        <w:rPr>
-          <w:rFonts w:ascii="Times New Roman" w:hAnsi="Times New Roman" w:cs="Times New Roman"/>
-          <w:sz w:val="24"/>
-          <w:szCs w:val="24"/>
-        </w:rPr>
-        <w:t>2</w:t>
-      </w:r>
-      <w:r>
-        <w:rPr>
-          <w:rFonts w:ascii="Times New Roman" w:hAnsi="Times New Roman" w:cs="Times New Roman"/>
-          <w:sz w:val="24"/>
-          <w:szCs w:val="24"/>
-        </w:rPr>
-        <w:t>1</w:t>
+        <w:t>MBAS 821 Assignment 2 (Due on August 2</w:t>
+      </w:r>
+      <w:r>
+        <w:rPr>
+          <w:rFonts w:ascii="Times New Roman" w:hAnsi="Times New Roman" w:cs="Times New Roman"/>
+          <w:sz w:val="24"/>
+          <w:szCs w:val="24"/>
+        </w:rPr>
+        <w:t>4</w:t>
       </w:r>
       <w:r>
         <w:rPr>
@@ -57,7 +33,7 @@
           <w:szCs w:val="24"/>
           <w:vertAlign w:val="superscript"/>
         </w:rPr>
-        <w:t>st</w:t>
+        <w:t>th</w:t>
       </w:r>
       <w:r>
         <w:rPr>
@@ -67,6 +43,8 @@
         </w:rPr>
         <w:t xml:space="preserve"> </w:t>
       </w:r>
+      <w:bookmarkStart w:id="0" w:name="_GoBack"/>
+      <w:bookmarkEnd w:id="0"/>
       <w:r>
         <w:rPr>
           <w:rFonts w:ascii="Times New Roman" w:hAnsi="Times New Roman" w:cs="Times New Roman"/>
@@ -144,6 +122,14 @@
           <w:sz w:val="24"/>
           <w:szCs w:val="24"/>
         </w:rPr>
+        <w:t xml:space="preserve">YTM of 8% (APR), </w:t>
+      </w:r>
+      <w:r>
+        <w:rPr>
+          <w:rFonts w:ascii="Times New Roman" w:hAnsi="Times New Roman" w:cs="Times New Roman"/>
+          <w:sz w:val="24"/>
+          <w:szCs w:val="24"/>
+        </w:rPr>
         <w:t xml:space="preserve">and is </w:t>
       </w:r>
       <w:r>
@@ -267,17 +253,7 @@
           <w:sz w:val="24"/>
           <w:szCs w:val="24"/>
         </w:rPr>
-        <w:t>The growth rate will stop declining and will stay</w:t>
-      </w:r>
-      <w:bookmarkStart w:id="0" w:name="_GoBack"/>
-      <w:bookmarkEnd w:id="0"/>
-      <w:r>
-        <w:rPr>
-          <w:rFonts w:ascii="Times New Roman" w:hAnsi="Times New Roman" w:cs="Times New Roman"/>
-          <w:sz w:val="24"/>
-          <w:szCs w:val="24"/>
-        </w:rPr>
-        <w:t xml:space="preserve"> at a terminal rate of 3% </w:t>
+        <w:t xml:space="preserve">The growth rate will stop declining and will stay at a terminal rate of 3% </w:t>
       </w:r>
       <w:r>
         <w:rPr>
@@ -1456,6 +1432,7 @@
     <w:lsdException w:name="HTML Sample" w:semiHidden="1" w:unhideWhenUsed="1"/>
     <w:lsdException w:name="HTML Typewriter" w:semiHidden="1" w:unhideWhenUsed="1"/>
     <w:lsdException w:name="HTML Variable" w:semiHidden="1" w:unhideWhenUsed="1"/>
+    <w:lsdException w:name="Normal Table" w:semiHidden="1" w:unhideWhenUsed="1"/>
     <w:lsdException w:name="annotation subject" w:semiHidden="1" w:unhideWhenUsed="1"/>
     <w:lsdException w:name="No List" w:semiHidden="1" w:unhideWhenUsed="1"/>
     <w:lsdException w:name="Outline List 1" w:semiHidden="1" w:unhideWhenUsed="1"/>
@@ -1502,8 +1479,10 @@
     <w:lsdException w:name="Table Subtle 2" w:semiHidden="1" w:unhideWhenUsed="1"/>
     <w:lsdException w:name="Table Web 1" w:semiHidden="1" w:unhideWhenUsed="1"/>
     <w:lsdException w:name="Table Web 2" w:semiHidden="1" w:unhideWhenUsed="1"/>
+    <w:lsdException w:name="Table Web 3" w:semiHidden="1" w:unhideWhenUsed="1"/>
     <w:lsdException w:name="Balloon Text" w:semiHidden="1" w:unhideWhenUsed="1"/>
     <w:lsdException w:name="Table Grid" w:uiPriority="39"/>
+    <w:lsdException w:name="Table Theme" w:semiHidden="1" w:unhideWhenUsed="1"/>
     <w:lsdException w:name="Placeholder Text" w:semiHidden="1"/>
     <w:lsdException w:name="No Spacing" w:uiPriority="1" w:qFormat="1"/>
     <w:lsdException w:name="Light Shading" w:uiPriority="60"/>

</xml_diff>